<commit_message>
Azure Devops 내용 삭제
</commit_message>
<xml_diff>
--- a/2022 이력서.docx
+++ b/2022 이력서.docx
@@ -68,7 +68,6 @@
         </w:rPr>
         <w:t>(</w:t>
       </w:r>
-      <w:proofErr w:type="spellStart"/>
       <w:r>
         <w:rPr>
           <w:rFonts w:ascii="Arial" w:eastAsia="맑은 고딕" w:hAnsi="Arial" w:cs="Arial"/>
@@ -78,7 +77,6 @@
         </w:rPr>
         <w:t>보충역신규편입</w:t>
       </w:r>
-      <w:proofErr w:type="spellEnd"/>
       <w:r>
         <w:rPr>
           <w:rFonts w:ascii="Arial" w:eastAsia="맑은 고딕" w:hAnsi="Arial" w:cs="Arial"/>
@@ -223,7 +221,6 @@
           <w:lang w:eastAsia="ko-KR"/>
         </w:rPr>
       </w:pPr>
-      <w:proofErr w:type="spellStart"/>
       <w:r>
         <w:rPr>
           <w:rFonts w:ascii="Arial" w:eastAsia="맑은 고딕" w:hAnsi="Arial" w:cs="Arial"/>
@@ -232,18 +229,7 @@
           <w:szCs w:val="18"/>
           <w:lang w:eastAsia="ko-KR"/>
         </w:rPr>
-        <w:t>Github</w:t>
-      </w:r>
-      <w:proofErr w:type="spellEnd"/>
-      <w:r>
-        <w:rPr>
-          <w:rFonts w:ascii="Arial" w:eastAsia="맑은 고딕" w:hAnsi="Arial" w:cs="Arial"/>
-          <w:color w:val="000000" w:themeColor="text1"/>
-          <w:sz w:val="18"/>
-          <w:szCs w:val="18"/>
-          <w:lang w:eastAsia="ko-KR"/>
-        </w:rPr>
-        <w:t xml:space="preserve">: </w:t>
+        <w:t xml:space="preserve">Github: </w:t>
       </w:r>
       <w:hyperlink r:id="rId6" w:history="1">
         <w:r>
@@ -315,7 +301,6 @@
         </w:rPr>
         <w:t xml:space="preserve"> </w:t>
       </w:r>
-      <w:proofErr w:type="spellStart"/>
       <w:r>
         <w:rPr>
           <w:rFonts w:ascii="Arial" w:eastAsia="맑은 고딕" w:hAnsi="Arial" w:cs="Arial"/>
@@ -325,7 +310,6 @@
         </w:rPr>
         <w:t>백엔드</w:t>
       </w:r>
-      <w:proofErr w:type="spellEnd"/>
       <w:r>
         <w:rPr>
           <w:rFonts w:ascii="Arial" w:eastAsia="맑은 고딕" w:hAnsi="Arial" w:cs="Arial"/>
@@ -884,7 +868,6 @@
                 <w:lang w:eastAsia="ko-KR"/>
               </w:rPr>
             </w:pPr>
-            <w:proofErr w:type="spellStart"/>
             <w:r>
               <w:rPr>
                 <w:rFonts w:ascii="Arial" w:eastAsia="맑은 고딕" w:hAnsi="Arial" w:cs="Arial"/>
@@ -896,7 +879,6 @@
               </w:rPr>
               <w:t>제이셋스태츠칩팩코리아</w:t>
             </w:r>
-            <w:proofErr w:type="spellEnd"/>
             <w:r>
               <w:rPr>
                 <w:rFonts w:ascii="Arial" w:eastAsia="맑은 고딕" w:hAnsi="Arial" w:cs="Arial"/>
@@ -1360,17 +1342,7 @@
                 <w:szCs w:val="16"/>
                 <w:lang w:eastAsia="ko-KR"/>
               </w:rPr>
-              <w:t xml:space="preserve"> </w:t>
-            </w:r>
-            <w:proofErr w:type="spellStart"/>
-            <w:r>
-              <w:rPr>
-                <w:rFonts w:ascii="Arial" w:eastAsia="맑은 고딕" w:hAnsi="Arial" w:cs="Arial"/>
-                <w:sz w:val="16"/>
-                <w:szCs w:val="16"/>
-                <w:lang w:eastAsia="ko-KR"/>
-              </w:rPr>
-              <w:t>protobuf</w:t>
+              <w:t xml:space="preserve"> protobuf</w:t>
             </w:r>
             <w:r>
               <w:rPr>
@@ -1381,7 +1353,6 @@
               </w:rPr>
               <w:t>를</w:t>
             </w:r>
-            <w:proofErr w:type="spellEnd"/>
             <w:r>
               <w:rPr>
                 <w:rFonts w:ascii="Arial" w:eastAsia="맑은 고딕" w:hAnsi="Arial" w:cs="Arial"/>
@@ -2432,7 +2403,6 @@
               </w:rPr>
               <w:t>Dapper</w:t>
             </w:r>
-            <w:proofErr w:type="spellStart"/>
             <w:r>
               <w:rPr>
                 <w:rFonts w:ascii="Arial" w:eastAsia="맑은 고딕" w:hAnsi="Arial" w:cs="Arial"/>
@@ -2442,7 +2412,6 @@
               </w:rPr>
               <w:t>를</w:t>
             </w:r>
-            <w:proofErr w:type="spellEnd"/>
             <w:r>
               <w:rPr>
                 <w:rFonts w:ascii="Arial" w:eastAsia="맑은 고딕" w:hAnsi="Arial" w:cs="Arial"/>
@@ -2675,7 +2644,6 @@
               </w:rPr>
               <w:t xml:space="preserve"> Insert</w:t>
             </w:r>
-            <w:proofErr w:type="spellStart"/>
             <w:r>
               <w:rPr>
                 <w:rFonts w:ascii="Arial" w:eastAsia="맑은 고딕" w:hAnsi="Arial" w:cs="Arial"/>
@@ -2685,7 +2653,6 @@
               </w:rPr>
               <w:t>를</w:t>
             </w:r>
-            <w:proofErr w:type="spellEnd"/>
             <w:r>
               <w:rPr>
                 <w:rFonts w:ascii="Arial" w:eastAsia="맑은 고딕" w:hAnsi="Arial" w:cs="Arial"/>
@@ -3155,231 +3122,6 @@
             <w:r>
               <w:rPr>
                 <w:rFonts w:ascii="Arial" w:eastAsia="맑은 고딕" w:hAnsi="Arial" w:cs="Arial" w:hint="eastAsia"/>
-                <w:sz w:val="16"/>
-                <w:szCs w:val="16"/>
-                <w:lang w:eastAsia="ko-KR"/>
-              </w:rPr>
-              <w:t>.</w:t>
-            </w:r>
-          </w:p>
-          <w:p>
-            <w:pPr>
-              <w:pStyle w:val="a5"/>
-              <w:numPr>
-                <w:ilvl w:val="0"/>
-                <w:numId w:val="5"/>
-              </w:numPr>
-              <w:ind w:leftChars="0"/>
-              <w:rPr>
-                <w:rFonts w:ascii="Arial" w:eastAsia="맑은 고딕" w:hAnsi="Arial" w:cs="Arial"/>
-                <w:sz w:val="16"/>
-                <w:szCs w:val="16"/>
-                <w:lang w:eastAsia="ko-KR"/>
-              </w:rPr>
-            </w:pPr>
-            <w:r>
-              <w:rPr>
-                <w:rFonts w:ascii="Arial" w:eastAsia="맑은 고딕" w:hAnsi="Arial" w:cs="Arial"/>
-                <w:sz w:val="16"/>
-                <w:szCs w:val="16"/>
-                <w:lang w:eastAsia="ko-KR"/>
-              </w:rPr>
-              <w:t>Azure Dev</w:t>
-            </w:r>
-            <w:r>
-              <w:rPr>
-                <w:rFonts w:ascii="Arial" w:eastAsia="맑은 고딕" w:hAnsi="Arial" w:cs="Arial"/>
-                <w:sz w:val="16"/>
-                <w:szCs w:val="16"/>
-                <w:lang w:eastAsia="ko-KR"/>
-              </w:rPr>
-              <w:t>O</w:t>
-            </w:r>
-            <w:r>
-              <w:rPr>
-                <w:rFonts w:ascii="Arial" w:eastAsia="맑은 고딕" w:hAnsi="Arial" w:cs="Arial"/>
-                <w:sz w:val="16"/>
-                <w:szCs w:val="16"/>
-                <w:lang w:eastAsia="ko-KR"/>
-              </w:rPr>
-              <w:t>ps</w:t>
-            </w:r>
-            <w:proofErr w:type="spellStart"/>
-            <w:r>
-              <w:rPr>
-                <w:rFonts w:ascii="Arial" w:eastAsia="맑은 고딕" w:hAnsi="Arial" w:cs="Arial"/>
-                <w:sz w:val="16"/>
-                <w:szCs w:val="16"/>
-                <w:lang w:eastAsia="ko-KR"/>
-              </w:rPr>
-              <w:t>를</w:t>
-            </w:r>
-            <w:proofErr w:type="spellEnd"/>
-            <w:r>
-              <w:rPr>
-                <w:rFonts w:ascii="Arial" w:eastAsia="맑은 고딕" w:hAnsi="Arial" w:cs="Arial"/>
-                <w:sz w:val="16"/>
-                <w:szCs w:val="16"/>
-                <w:lang w:eastAsia="ko-KR"/>
-              </w:rPr>
-              <w:t xml:space="preserve"> </w:t>
-            </w:r>
-            <w:r>
-              <w:rPr>
-                <w:rFonts w:ascii="Arial" w:eastAsia="맑은 고딕" w:hAnsi="Arial" w:cs="Arial"/>
-                <w:sz w:val="16"/>
-                <w:szCs w:val="16"/>
-                <w:lang w:eastAsia="ko-KR"/>
-              </w:rPr>
-              <w:t>사용해</w:t>
-            </w:r>
-            <w:r>
-              <w:rPr>
-                <w:rFonts w:ascii="Arial" w:eastAsia="맑은 고딕" w:hAnsi="Arial" w:cs="Arial"/>
-                <w:sz w:val="16"/>
-                <w:szCs w:val="16"/>
-                <w:lang w:eastAsia="ko-KR"/>
-              </w:rPr>
-              <w:t xml:space="preserve"> CI/CD </w:t>
-            </w:r>
-            <w:r>
-              <w:rPr>
-                <w:rFonts w:ascii="Arial" w:eastAsia="맑은 고딕" w:hAnsi="Arial" w:cs="Arial"/>
-                <w:sz w:val="16"/>
-                <w:szCs w:val="16"/>
-                <w:lang w:eastAsia="ko-KR"/>
-              </w:rPr>
-              <w:t>구축</w:t>
-            </w:r>
-            <w:r>
-              <w:rPr>
-                <w:rFonts w:ascii="Arial" w:eastAsia="맑은 고딕" w:hAnsi="Arial" w:cs="Arial"/>
-                <w:sz w:val="16"/>
-                <w:szCs w:val="16"/>
-                <w:lang w:eastAsia="ko-KR"/>
-              </w:rPr>
-              <w:t xml:space="preserve">. </w:t>
-            </w:r>
-            <w:r>
-              <w:rPr>
-                <w:rFonts w:ascii="Arial" w:eastAsia="맑은 고딕" w:hAnsi="Arial" w:cs="Arial"/>
-                <w:sz w:val="16"/>
-                <w:szCs w:val="16"/>
-                <w:lang w:eastAsia="ko-KR"/>
-              </w:rPr>
-              <w:t>배포</w:t>
-            </w:r>
-            <w:r>
-              <w:rPr>
-                <w:rFonts w:ascii="Arial" w:eastAsia="맑은 고딕" w:hAnsi="Arial" w:cs="Arial"/>
-                <w:sz w:val="16"/>
-                <w:szCs w:val="16"/>
-                <w:lang w:eastAsia="ko-KR"/>
-              </w:rPr>
-              <w:t xml:space="preserve"> </w:t>
-            </w:r>
-            <w:r>
-              <w:rPr>
-                <w:rFonts w:ascii="Arial" w:eastAsia="맑은 고딕" w:hAnsi="Arial" w:cs="Arial"/>
-                <w:sz w:val="16"/>
-                <w:szCs w:val="16"/>
-                <w:lang w:eastAsia="ko-KR"/>
-              </w:rPr>
-              <w:t>실수로</w:t>
-            </w:r>
-            <w:r>
-              <w:rPr>
-                <w:rFonts w:ascii="Arial" w:eastAsia="맑은 고딕" w:hAnsi="Arial" w:cs="Arial"/>
-                <w:sz w:val="16"/>
-                <w:szCs w:val="16"/>
-                <w:lang w:eastAsia="ko-KR"/>
-              </w:rPr>
-              <w:t xml:space="preserve"> </w:t>
-            </w:r>
-            <w:r>
-              <w:rPr>
-                <w:rFonts w:ascii="Arial" w:eastAsia="맑은 고딕" w:hAnsi="Arial" w:cs="Arial"/>
-                <w:sz w:val="16"/>
-                <w:szCs w:val="16"/>
-                <w:lang w:eastAsia="ko-KR"/>
-              </w:rPr>
-              <w:t>인한</w:t>
-            </w:r>
-            <w:r>
-              <w:rPr>
-                <w:rFonts w:ascii="Arial" w:eastAsia="맑은 고딕" w:hAnsi="Arial" w:cs="Arial"/>
-                <w:sz w:val="16"/>
-                <w:szCs w:val="16"/>
-                <w:lang w:eastAsia="ko-KR"/>
-              </w:rPr>
-              <w:t xml:space="preserve"> </w:t>
-            </w:r>
-            <w:r>
-              <w:rPr>
-                <w:rFonts w:ascii="Arial" w:eastAsia="맑은 고딕" w:hAnsi="Arial" w:cs="Arial"/>
-                <w:sz w:val="16"/>
-                <w:szCs w:val="16"/>
-                <w:lang w:eastAsia="ko-KR"/>
-              </w:rPr>
-              <w:t>문제</w:t>
-            </w:r>
-            <w:r>
-              <w:rPr>
-                <w:rFonts w:ascii="Arial" w:eastAsia="맑은 고딕" w:hAnsi="Arial" w:cs="Arial"/>
-                <w:sz w:val="16"/>
-                <w:szCs w:val="16"/>
-                <w:lang w:eastAsia="ko-KR"/>
-              </w:rPr>
-              <w:t xml:space="preserve"> </w:t>
-            </w:r>
-            <w:r>
-              <w:rPr>
-                <w:rFonts w:ascii="Arial" w:eastAsia="맑은 고딕" w:hAnsi="Arial" w:cs="Arial"/>
-                <w:sz w:val="16"/>
-                <w:szCs w:val="16"/>
-                <w:lang w:eastAsia="ko-KR"/>
-              </w:rPr>
-              <w:t>발생</w:t>
-            </w:r>
-            <w:r>
-              <w:rPr>
-                <w:rFonts w:ascii="Arial" w:eastAsia="맑은 고딕" w:hAnsi="Arial" w:cs="Arial"/>
-                <w:sz w:val="16"/>
-                <w:szCs w:val="16"/>
-                <w:lang w:eastAsia="ko-KR"/>
-              </w:rPr>
-              <w:t xml:space="preserve"> </w:t>
-            </w:r>
-            <w:r>
-              <w:rPr>
-                <w:rFonts w:ascii="Arial" w:eastAsia="맑은 고딕" w:hAnsi="Arial" w:cs="Arial"/>
-                <w:sz w:val="16"/>
-                <w:szCs w:val="16"/>
-                <w:lang w:eastAsia="ko-KR"/>
-              </w:rPr>
-              <w:t>가능성</w:t>
-            </w:r>
-            <w:r>
-              <w:rPr>
-                <w:rFonts w:ascii="Arial" w:eastAsia="맑은 고딕" w:hAnsi="Arial" w:cs="Arial"/>
-                <w:sz w:val="16"/>
-                <w:szCs w:val="16"/>
-                <w:lang w:eastAsia="ko-KR"/>
-              </w:rPr>
-              <w:t xml:space="preserve"> </w:t>
-            </w:r>
-            <w:r>
-              <w:rPr>
-                <w:rFonts w:ascii="Arial" w:eastAsia="맑은 고딕" w:hAnsi="Arial" w:cs="Arial"/>
-                <w:sz w:val="16"/>
-                <w:szCs w:val="16"/>
-                <w:lang w:eastAsia="ko-KR"/>
-              </w:rPr>
-              <w:t>제거</w:t>
-            </w:r>
-            <w:r>
-              <w:rPr>
-                <w:rFonts w:ascii="Arial" w:eastAsia="맑은 고딕" w:hAnsi="Arial" w:cs="Arial"/>
                 <w:sz w:val="16"/>
                 <w:szCs w:val="16"/>
                 <w:lang w:eastAsia="ko-KR"/>
@@ -4988,47 +4730,7 @@
                 <w:szCs w:val="21"/>
                 <w:lang w:eastAsia="ko-KR"/>
               </w:rPr>
-              <w:t xml:space="preserve">Spring Boot, Spring Security, JPA, </w:t>
-            </w:r>
-            <w:proofErr w:type="spellStart"/>
-            <w:r>
-              <w:rPr>
-                <w:rFonts w:ascii="Arial" w:eastAsia="맑은 고딕" w:hAnsi="Arial" w:cs="Arial"/>
-                <w:sz w:val="16"/>
-                <w:szCs w:val="21"/>
-                <w:lang w:eastAsia="ko-KR"/>
-              </w:rPr>
-              <w:t>gradle</w:t>
-            </w:r>
-            <w:proofErr w:type="spellEnd"/>
-            <w:r>
-              <w:rPr>
-                <w:rFonts w:ascii="Arial" w:eastAsia="맑은 고딕" w:hAnsi="Arial" w:cs="Arial"/>
-                <w:sz w:val="16"/>
-                <w:szCs w:val="21"/>
-                <w:lang w:eastAsia="ko-KR"/>
-              </w:rPr>
-              <w:t xml:space="preserve">, Junit, AWS </w:t>
-            </w:r>
-            <w:proofErr w:type="spellStart"/>
-            <w:r>
-              <w:rPr>
-                <w:rFonts w:ascii="Arial" w:eastAsia="맑은 고딕" w:hAnsi="Arial" w:cs="Arial"/>
-                <w:sz w:val="16"/>
-                <w:szCs w:val="21"/>
-                <w:lang w:eastAsia="ko-KR"/>
-              </w:rPr>
-              <w:t>CodeDeploy</w:t>
-            </w:r>
-            <w:proofErr w:type="spellEnd"/>
-            <w:r>
-              <w:rPr>
-                <w:rFonts w:ascii="Arial" w:eastAsia="맑은 고딕" w:hAnsi="Arial" w:cs="Arial"/>
-                <w:sz w:val="16"/>
-                <w:szCs w:val="21"/>
-                <w:lang w:eastAsia="ko-KR"/>
-              </w:rPr>
-              <w:t>, Travis CI, S3, RDS, EC2</w:t>
+              <w:t>Spring Boot, Spring Security, JPA, gradle, Junit, AWS CodeDeploy, Travis CI, S3, RDS, EC2</w:t>
             </w:r>
           </w:p>
           <w:p>
@@ -5049,19 +4751,8 @@
                 <w:szCs w:val="21"/>
                 <w:lang w:eastAsia="ko-KR"/>
               </w:rPr>
-              <w:t xml:space="preserve">JetBrains </w:t>
-            </w:r>
-            <w:proofErr w:type="spellStart"/>
-            <w:r>
-              <w:rPr>
-                <w:rFonts w:ascii="Arial" w:eastAsia="맑은 고딕" w:hAnsi="Arial" w:cs="Arial"/>
-                <w:sz w:val="16"/>
-                <w:szCs w:val="21"/>
-                <w:lang w:eastAsia="ko-KR"/>
-              </w:rPr>
-              <w:t>InteliJ</w:t>
-            </w:r>
-            <w:proofErr w:type="spellEnd"/>
+              <w:t>JetBrains InteliJ</w:t>
+            </w:r>
           </w:p>
           <w:p>
             <w:pPr>
@@ -5507,7 +5198,6 @@
               </w:rPr>
               <w:t>Travis CI &amp; AWS Code Deploy</w:t>
             </w:r>
-            <w:proofErr w:type="spellStart"/>
             <w:r>
               <w:rPr>
                 <w:rFonts w:ascii="Arial" w:eastAsia="맑은 고딕" w:hAnsi="Arial" w:cs="Arial"/>
@@ -5517,7 +5207,6 @@
               </w:rPr>
               <w:t>를</w:t>
             </w:r>
-            <w:proofErr w:type="spellEnd"/>
             <w:r>
               <w:rPr>
                 <w:rFonts w:ascii="Arial" w:eastAsia="맑은 고딕" w:hAnsi="Arial" w:cs="Arial"/>
@@ -5579,7 +5268,6 @@
                 <w:lang w:eastAsia="ko-KR"/>
               </w:rPr>
             </w:pPr>
-            <w:proofErr w:type="spellStart"/>
             <w:r>
               <w:rPr>
                 <w:rFonts w:ascii="Arial" w:eastAsia="맑은 고딕" w:hAnsi="Arial" w:cs="Arial"/>
@@ -5598,7 +5286,6 @@
               </w:rPr>
               <w:t>를</w:t>
             </w:r>
-            <w:proofErr w:type="spellEnd"/>
             <w:r>
               <w:rPr>
                 <w:rFonts w:ascii="Arial" w:eastAsia="맑은 고딕" w:hAnsi="Arial" w:cs="Arial"/>
@@ -5723,7 +5410,6 @@
               </w:rPr>
               <w:t>Spring Security</w:t>
             </w:r>
-            <w:proofErr w:type="spellStart"/>
             <w:r>
               <w:rPr>
                 <w:rFonts w:ascii="Arial" w:eastAsia="맑은 고딕" w:hAnsi="Arial" w:cs="Arial"/>
@@ -5733,7 +5419,6 @@
               </w:rPr>
               <w:t>를</w:t>
             </w:r>
-            <w:proofErr w:type="spellEnd"/>
             <w:r>
               <w:rPr>
                 <w:rFonts w:ascii="Arial" w:eastAsia="맑은 고딕" w:hAnsi="Arial" w:cs="Arial"/>
@@ -6708,7 +6393,6 @@
               </w:rPr>
               <w:t xml:space="preserve">2019 </w:t>
             </w:r>
-            <w:proofErr w:type="spellStart"/>
             <w:r>
               <w:rPr>
                 <w:rFonts w:ascii="Arial" w:eastAsia="맑은 고딕" w:hAnsi="Arial" w:cs="Arial"/>
@@ -6720,19 +6404,17 @@
               </w:rPr>
               <w:t>스마틴</w:t>
             </w:r>
-            <w:proofErr w:type="spellEnd"/>
-            <w:r>
-              <w:rPr>
-                <w:rFonts w:ascii="Arial" w:eastAsia="맑은 고딕" w:hAnsi="Arial" w:cs="Arial"/>
-                <w:b/>
-                <w:bCs/>
-                <w:sz w:val="18"/>
-                <w:szCs w:val="18"/>
-                <w:lang w:eastAsia="ko-KR"/>
-              </w:rPr>
-              <w:t xml:space="preserve"> </w:t>
-            </w:r>
-            <w:proofErr w:type="spellStart"/>
+            <w:r>
+              <w:rPr>
+                <w:rFonts w:ascii="Arial" w:eastAsia="맑은 고딕" w:hAnsi="Arial" w:cs="Arial"/>
+                <w:b/>
+                <w:bCs/>
+                <w:sz w:val="18"/>
+                <w:szCs w:val="18"/>
+                <w:lang w:eastAsia="ko-KR"/>
+              </w:rPr>
+              <w:t xml:space="preserve"> </w:t>
+            </w:r>
             <w:r>
               <w:rPr>
                 <w:rFonts w:ascii="Arial" w:eastAsia="맑은 고딕" w:hAnsi="Arial" w:cs="Arial"/>
@@ -6744,7 +6426,6 @@
               </w:rPr>
               <w:t>앱챌린지</w:t>
             </w:r>
-            <w:proofErr w:type="spellEnd"/>
             <w:r>
               <w:rPr>
                 <w:rFonts w:ascii="Arial" w:eastAsia="맑은 고딕" w:hAnsi="Arial" w:cs="Arial"/>
@@ -7196,7 +6877,6 @@
               </w:rPr>
               <w:t xml:space="preserve"> </w:t>
             </w:r>
-            <w:proofErr w:type="spellStart"/>
             <w:r>
               <w:rPr>
                 <w:rFonts w:ascii="Arial" w:eastAsia="맑은 고딕" w:hAnsi="Arial" w:cs="Arial"/>
@@ -7206,7 +6886,6 @@
               </w:rPr>
               <w:t>해커톤에서</w:t>
             </w:r>
-            <w:proofErr w:type="spellEnd"/>
             <w:r>
               <w:rPr>
                 <w:rFonts w:ascii="Arial" w:eastAsia="맑은 고딕" w:hAnsi="Arial" w:cs="Arial"/>

</xml_diff>